<commit_message>
Added the weekly report 5 and the missing Tension mount part.
</commit_message>
<xml_diff>
--- a/Weekly-Reports/Weekly-Report-4.docx
+++ b/Weekly-Reports/Weekly-Report-4.docx
@@ -171,7 +171,7 @@
                         <w:szCs w:val="44"/>
                         <w:lang w:val="en-CA"/>
                       </w:rPr>
-                      <w:t>Weekly Project Report #4</w:t>
+                      <w:t>Weekly Project Report #5</w:t>
                     </w:r>
                   </w:p>
                 </w:tc>
@@ -297,7 +297,7 @@
                   <v:h position="#0,topLeft" switch="" xrange="0,10800"/>
                 </v:handles>
               </v:shapetype>
-              <v:shape id="AutoShape 14" o:spid="_x0000_s1026" type="#_x0000_t185" style="position:absolute;margin-left:36.05pt;margin-top:476pt;width:410.2pt;height:100.75pt;z-index:251660288;visibility:visible;mso-wrap-style:square;mso-width-percent:0;mso-height-percent:0;mso-wrap-distance-left:9pt;mso-wrap-distance-top:0;mso-wrap-distance-right:9pt;mso-wrap-distance-bottom:0;mso-position-horizontal:absolute;mso-position-horizontal-relative:margin;mso-position-vertical:absolute;mso-position-vertical-relative:margin;mso-width-percent:0;mso-height-percent:0;mso-width-relative:margin;mso-height-relative:margin;v-text-anchor:top" o:gfxdata="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" o:allowincell="f" adj="1739" fillcolor="#943634 [2405]" strokecolor="#9bbb59 [3206]" strokeweight="3pt">
+              <v:shape id="AutoShape 14" o:spid="_x0000_s1026" type="#_x0000_t185" style="position:absolute;margin-left:36.05pt;margin-top:476pt;width:410.2pt;height:100.75pt;z-index:251660288;visibility:visible;mso-position-horizontal-relative:margin;mso-position-vertical-relative:margin;mso-width-relative:margin;mso-height-relative:margin" o:gfxdata="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" o:allowincell="f" adj="1739" fillcolor="#943634 [2405]" strokecolor="#9bbb59 [3206]" strokeweight="3pt">
                 <v:shadow color="#5e7530 [1926]" offset="1pt,1pt"/>
                 <v:textbox inset="3.6pt,,3.6pt">
                   <w:txbxContent>
@@ -491,6 +491,8 @@
                                 <w:szCs w:val="28"/>
                               </w:rPr>
                             </w:pPr>
+                            <w:bookmarkStart w:id="0" w:name="_GoBack"/>
+                            <w:bookmarkEnd w:id="0"/>
                             <w:r>
                               <w:rPr>
                                 <w:rFonts w:asciiTheme="majorHAnsi" w:hAnsiTheme="majorHAnsi"/>
@@ -499,10 +501,8 @@
                                 <w:sz w:val="28"/>
                                 <w:szCs w:val="28"/>
                               </w:rPr>
-                              <w:t>29</w:t>
+                              <w:t>05</w:t>
                             </w:r>
-                            <w:bookmarkStart w:id="0" w:name="_GoBack"/>
-                            <w:bookmarkEnd w:id="0"/>
                             <w:r>
                               <w:rPr>
                                 <w:rFonts w:asciiTheme="majorHAnsi" w:hAnsiTheme="majorHAnsi"/>
@@ -521,7 +521,7 @@
                                 <w:sz w:val="28"/>
                                 <w:szCs w:val="28"/>
                               </w:rPr>
-                              <w:t>05/2012 - 05</w:t>
+                              <w:t>06/2012 - 12</w:t>
                             </w:r>
                             <w:r>
                               <w:rPr>
@@ -1059,6 +1059,9 @@
     </w:p>
     <w:p>
       <w:r>
+        <w:rPr>
+          <w:noProof/>
+        </w:rPr>
         <w:drawing>
           <wp:inline distT="0" distB="0" distL="0" distR="0">
             <wp:extent cx="7165340" cy="6038850"/>

</xml_diff>